<commit_message>
Added to Word file
</commit_message>
<xml_diff>
--- a/ArsaArthaTjokDalem-GitTutorial-06-04-2018.docx
+++ b/ArsaArthaTjokDalem-GitTutorial-06-04-2018.docx
@@ -582,103 +582,130 @@
         </w:rPr>
         <w:t>repository that can be worked on without affecting the master until the changes are merged.</w:t>
       </w:r>
+    </w:p>
+    <w:p>
+      <w:pPr>
+        <w:rPr>
+          <w:noProof/>
+        </w:rPr>
+      </w:pPr>
+      <w:r>
+        <w:rPr>
+          <w:noProof/>
+        </w:rPr>
+        <w:t>Fork</w:t>
+      </w:r>
+      <w:r>
+        <w:rPr>
+          <w:noProof/>
+        </w:rPr>
+        <w:t>: A user’s personal copy of a repository that allows the user to edit without changing the original.</w:t>
+      </w:r>
+    </w:p>
+    <w:p>
+      <w:pPr>
+        <w:rPr>
+          <w:noProof/>
+        </w:rPr>
+      </w:pPr>
+      <w:r>
+        <w:rPr>
+          <w:noProof/>
+        </w:rPr>
+        <w:t>Merge</w:t>
+      </w:r>
+      <w:r>
+        <w:rPr>
+          <w:noProof/>
+        </w:rPr>
+        <w:t>: An action that applies chages made from one branch into another branch.</w:t>
+      </w:r>
+    </w:p>
+    <w:p>
+      <w:pPr>
+        <w:rPr>
+          <w:noProof/>
+        </w:rPr>
+      </w:pPr>
+      <w:r>
+        <w:rPr>
+          <w:noProof/>
+        </w:rPr>
+        <w:t>Clone</w:t>
+      </w:r>
+      <w:r>
+        <w:rPr>
+          <w:noProof/>
+        </w:rPr>
+        <w:t>: A copy or the action of making a copy of a repository that lives on the client computer.</w:t>
+      </w:r>
+    </w:p>
+    <w:p>
+      <w:pPr>
+        <w:rPr>
+          <w:noProof/>
+        </w:rPr>
+      </w:pPr>
+      <w:r>
+        <w:rPr>
+          <w:noProof/>
+        </w:rPr>
+        <w:t>Pull</w:t>
+      </w:r>
+      <w:r>
+        <w:rPr>
+          <w:noProof/>
+        </w:rPr>
+        <w:t>: An action that fetches changes made to a file and merges the changes to the user’s local copy.</w:t>
+      </w:r>
+    </w:p>
+    <w:p>
+      <w:pPr>
+        <w:rPr>
+          <w:noProof/>
+        </w:rPr>
+      </w:pPr>
+      <w:r>
+        <w:rPr>
+          <w:noProof/>
+        </w:rPr>
+        <w:t>Pull Request</w:t>
+      </w:r>
+      <w:r>
+        <w:rPr>
+          <w:noProof/>
+        </w:rPr>
+        <w:t>: An action to propose changes to a repository subject to the decision of its collaborators.</w:t>
+      </w:r>
+    </w:p>
+    <w:p>
+      <w:pPr>
+        <w:rPr>
+          <w:noProof/>
+        </w:rPr>
+      </w:pPr>
+      <w:r>
+        <w:rPr>
+          <w:b/>
+          <w:noProof/>
+        </w:rPr>
+        <w:t>Part 7</w:t>
+      </w:r>
+    </w:p>
+    <w:p>
+      <w:pPr>
+        <w:rPr>
+          <w:noProof/>
+        </w:rPr>
+      </w:pPr>
+      <w:r>
+        <w:rPr>
+          <w:noProof/>
+        </w:rPr>
+        <w:t>I made changes to the README file within the GitHub website.</w:t>
+      </w:r>
       <w:bookmarkStart w:id="0" w:name="_GoBack"/>
       <w:bookmarkEnd w:id="0"/>
-    </w:p>
-    <w:p>
-      <w:pPr>
-        <w:rPr>
-          <w:noProof/>
-        </w:rPr>
-      </w:pPr>
-      <w:r>
-        <w:rPr>
-          <w:noProof/>
-        </w:rPr>
-        <w:t>Fork</w:t>
-      </w:r>
-      <w:r>
-        <w:rPr>
-          <w:noProof/>
-        </w:rPr>
-        <w:t>: A user’s personal copy of a repository that allows the user to edit without changing the original.</w:t>
-      </w:r>
-    </w:p>
-    <w:p>
-      <w:pPr>
-        <w:rPr>
-          <w:noProof/>
-        </w:rPr>
-      </w:pPr>
-      <w:r>
-        <w:rPr>
-          <w:noProof/>
-        </w:rPr>
-        <w:t>Merge</w:t>
-      </w:r>
-      <w:r>
-        <w:rPr>
-          <w:noProof/>
-        </w:rPr>
-        <w:t>: An action that applies chages made from one branch into another branch.</w:t>
-      </w:r>
-    </w:p>
-    <w:p>
-      <w:pPr>
-        <w:rPr>
-          <w:noProof/>
-        </w:rPr>
-      </w:pPr>
-      <w:r>
-        <w:rPr>
-          <w:noProof/>
-        </w:rPr>
-        <w:t>Clone</w:t>
-      </w:r>
-      <w:r>
-        <w:rPr>
-          <w:noProof/>
-        </w:rPr>
-        <w:t>: A copy or the action of making a copy of a repository that lives on the client computer.</w:t>
-      </w:r>
-    </w:p>
-    <w:p>
-      <w:pPr>
-        <w:rPr>
-          <w:noProof/>
-        </w:rPr>
-      </w:pPr>
-      <w:r>
-        <w:rPr>
-          <w:noProof/>
-        </w:rPr>
-        <w:t>Pull</w:t>
-      </w:r>
-      <w:r>
-        <w:rPr>
-          <w:noProof/>
-        </w:rPr>
-        <w:t>: An action that fetches changes made to a file and merges the changes to the user’s local copy.</w:t>
-      </w:r>
-    </w:p>
-    <w:p>
-      <w:pPr>
-        <w:rPr>
-          <w:noProof/>
-        </w:rPr>
-      </w:pPr>
-      <w:r>
-        <w:rPr>
-          <w:noProof/>
-        </w:rPr>
-        <w:t>Pull Request</w:t>
-      </w:r>
-      <w:r>
-        <w:rPr>
-          <w:noProof/>
-        </w:rPr>
-        <w:t>: An action to propose changes to a repository subject to the decision of its collaborators.</w:t>
-      </w:r>
     </w:p>
     <w:sectPr>
       <w:pgSz w:w="12240" w:h="15840"/>

</xml_diff>